<commit_message>
Almost with Design Document2
</commit_message>
<xml_diff>
--- a/Documents/NewDesignDocument.docx
+++ b/Documents/NewDesignDocument.docx
@@ -649,6 +649,7 @@
           <w:sz w:val="32"/>
           <w:szCs w:val="32"/>
         </w:rPr>
+        <w:lastRenderedPageBreak/>
         <w:t>Table Of Contents</w:t>
       </w:r>
     </w:p>
@@ -1736,6 +1737,7 @@
           <w:b/>
           <w:sz w:val="32"/>
         </w:rPr>
+        <w:lastRenderedPageBreak/>
         <w:t>1. Introduction</w:t>
       </w:r>
     </w:p>
@@ -2195,6 +2197,7 @@
         <w:ind w:left="720"/>
       </w:pPr>
       <w:r>
+        <w:lastRenderedPageBreak/>
         <w:t>CD</w:t>
       </w:r>
       <w:r>
@@ -2526,7 +2529,11 @@
         <w:t>decomposed</w:t>
       </w:r>
       <w:r>
-        <w:t xml:space="preserve"> the system into and identifies the design patterns used in the class structure. Section 3.2 is concerned with the control flow of the system and how the various objects interact with each other. Section 3.3 is the heart of the chapter and focuses on the detailed design of the system and explains the purpose of each class. Chapters 4 and 5 are the </w:t>
+        <w:t xml:space="preserve"> the system into </w:t>
+      </w:r>
+      <w:r>
+        <w:lastRenderedPageBreak/>
+        <w:t xml:space="preserve">and identifies the design patterns used in the class structure. Section 3.2 is concerned with the control flow of the system and how the various objects interact with each other. Section 3.3 is the heart of the chapter and focuses on the detailed design of the system and explains the purpose of each class. Chapters 4 and 5 are the </w:t>
       </w:r>
       <w:proofErr w:type="spellStart"/>
       <w:r>
@@ -2862,6 +2869,13 @@
         <w:spacing w:after="200" w:line="360" w:lineRule="auto"/>
         <w:ind w:firstLine="720"/>
       </w:pPr>
+      <w:r>
+        <w:t xml:space="preserve">The system as a whole can be described as a client server architecture, where the client is a Chrome cast device, which makes requests to a webserver to display a </w:t>
+      </w:r>
+      <w:r>
+        <w:lastRenderedPageBreak/>
+        <w:t>Chrome cast receiver application and that can communicate with an IOS mobile application.</w:t>
+      </w:r>
     </w:p>
     <w:p>
       <w:pPr>
@@ -2883,6 +2897,13 @@
         <w:spacing w:after="200" w:line="360" w:lineRule="auto"/>
         <w:ind w:firstLine="720"/>
       </w:pPr>
+    </w:p>
+    <w:p>
+      <w:pPr>
+        <w:pStyle w:val="normal0"/>
+        <w:spacing w:after="200" w:line="360" w:lineRule="auto"/>
+        <w:ind w:firstLine="720"/>
+      </w:pPr>
       <w:r>
         <w:t>The S</w:t>
       </w:r>
@@ -2967,115 +2988,6 @@
       </w:r>
       <w:r>
         <w:t>Package Diagram of the sender application. Showing MVC Architecture.</w:t>
-      </w:r>
-    </w:p>
-    <w:p>
-      <w:pPr>
-        <w:pStyle w:val="normal0"/>
-        <w:spacing w:line="360" w:lineRule="auto"/>
-        <w:ind w:left="720"/>
-      </w:pPr>
-      <w:r>
-        <w:t>The system as a whole can be described as a client server architec</w:t>
-      </w:r>
-      <w:r>
-        <w:t>ture,</w:t>
-      </w:r>
-      <w:r>
-        <w:t xml:space="preserve"> </w:t>
-      </w:r>
-      <w:r>
-        <w:t>where</w:t>
-      </w:r>
-      <w:r>
-        <w:t xml:space="preserve"> the client is </w:t>
-      </w:r>
-      <w:r>
-        <w:t xml:space="preserve">a </w:t>
-      </w:r>
-      <w:r>
-        <w:t>C</w:t>
-      </w:r>
-      <w:r>
-        <w:t>hrome</w:t>
-      </w:r>
-      <w:r>
-        <w:t xml:space="preserve"> </w:t>
-      </w:r>
-      <w:r>
-        <w:t xml:space="preserve">cast </w:t>
-      </w:r>
-      <w:r>
-        <w:t>device, which</w:t>
-      </w:r>
-      <w:r>
-        <w:t xml:space="preserve"> </w:t>
-      </w:r>
-      <w:r>
-        <w:t xml:space="preserve">makes </w:t>
-      </w:r>
-      <w:r>
-        <w:t xml:space="preserve">requests to a </w:t>
-      </w:r>
-      <w:r>
-        <w:t>web</w:t>
-      </w:r>
-      <w:r>
-        <w:t xml:space="preserve">server </w:t>
-      </w:r>
-      <w:r>
-        <w:t xml:space="preserve">to </w:t>
-      </w:r>
-      <w:r>
-        <w:t>display</w:t>
-      </w:r>
-      <w:r>
-        <w:t xml:space="preserve"> a </w:t>
-      </w:r>
-      <w:r>
-        <w:t xml:space="preserve">Chrome cast receiver </w:t>
-      </w:r>
-      <w:r>
-        <w:t>application</w:t>
-      </w:r>
-      <w:r>
-        <w:t xml:space="preserve"> </w:t>
-      </w:r>
-      <w:r>
-        <w:t>and</w:t>
-      </w:r>
-      <w:r>
-        <w:t xml:space="preserve"> </w:t>
-      </w:r>
-      <w:r>
-        <w:t>that can</w:t>
-      </w:r>
-      <w:r>
-        <w:t xml:space="preserve"> </w:t>
-      </w:r>
-      <w:r>
-        <w:t>communicate</w:t>
-      </w:r>
-      <w:r>
-        <w:t xml:space="preserve"> with</w:t>
-      </w:r>
-      <w:r>
-        <w:t xml:space="preserve"> </w:t>
-      </w:r>
-      <w:r>
-        <w:t>a</w:t>
-      </w:r>
-      <w:r>
-        <w:t>n</w:t>
-      </w:r>
-      <w:r>
-        <w:t xml:space="preserve"> IOS </w:t>
-      </w:r>
-      <w:r>
-        <w:t>mobile application</w:t>
-      </w:r>
-      <w:r>
-        <w:t>.</w:t>
       </w:r>
     </w:p>
     <w:p>
@@ -3377,6 +3289,7 @@
         <w:contextualSpacing/>
       </w:pPr>
       <w:r>
+        <w:lastRenderedPageBreak/>
         <w:t>Carousel</w:t>
       </w:r>
       <w:r>
@@ -3754,6 +3667,7 @@
         <w:contextualSpacing/>
       </w:pPr>
       <w:r>
+        <w:lastRenderedPageBreak/>
         <w:t>Chrome</w:t>
       </w:r>
       <w:r>
@@ -3810,6 +3724,17 @@
       <w:r>
         <w:t xml:space="preserve"> </w:t>
       </w:r>
+    </w:p>
+    <w:p>
+      <w:pPr>
+        <w:pStyle w:val="normal0"/>
+        <w:spacing w:after="200" w:line="360" w:lineRule="auto"/>
+        <w:ind w:left="720"/>
+        <w:rPr>
+          <w:b/>
+          <w:sz w:val="26"/>
+        </w:rPr>
+      </w:pPr>
     </w:p>
     <w:p>
       <w:pPr>
@@ -4319,6 +4244,7 @@
         <w:t xml:space="preserve"> </w:t>
       </w:r>
       <w:r>
+        <w:lastRenderedPageBreak/>
         <w:t>the application running on the Chrome c</w:t>
       </w:r>
       <w:r>
@@ -4344,16 +4270,61 @@
         </w:rPr>
         <w:t>3.2 Static Model</w:t>
       </w:r>
-    </w:p>
-    <w:p>
-      <w:pPr>
-        <w:jc w:val="center"/>
-      </w:pPr>
-    </w:p>
-    <w:p>
-      <w:pPr>
-        <w:jc w:val="center"/>
-      </w:pPr>
+      <w:r>
+        <w:rPr>
+          <w:b/>
+          <w:noProof/>
+          <w:sz w:val="26"/>
+        </w:rPr>
+        <w:drawing>
+          <wp:inline distT="0" distB="0" distL="0" distR="0" wp14:anchorId="2A24E785" wp14:editId="2501C36F">
+            <wp:extent cx="5475605" cy="2645410"/>
+            <wp:effectExtent l="0" t="0" r="10795" b="0"/>
+            <wp:docPr id="2" name="Picture 2" descr="Macintosh HD:Users:stevenoel:Desktop:SPDiagrams:SenderAppClassDiagram.png"/>
+            <wp:cNvGraphicFramePr>
+              <a:graphicFrameLocks xmlns:a="http://schemas.openxmlformats.org/drawingml/2006/main" noChangeAspect="1"/>
+            </wp:cNvGraphicFramePr>
+            <a:graphic xmlns:a="http://schemas.openxmlformats.org/drawingml/2006/main">
+              <a:graphicData uri="http://schemas.openxmlformats.org/drawingml/2006/picture">
+                <pic:pic xmlns:pic="http://schemas.openxmlformats.org/drawingml/2006/picture">
+                  <pic:nvPicPr>
+                    <pic:cNvPr id="0" name="Picture 2" descr="Macintosh HD:Users:stevenoel:Desktop:SPDiagrams:SenderAppClassDiagram.png"/>
+                    <pic:cNvPicPr>
+                      <a:picLocks noChangeAspect="1" noChangeArrowheads="1"/>
+                    </pic:cNvPicPr>
+                  </pic:nvPicPr>
+                  <pic:blipFill>
+                    <a:blip r:embed="rId6">
+                      <a:extLst>
+                        <a:ext uri="{28A0092B-C50C-407E-A947-70E740481C1C}">
+                          <a14:useLocalDpi xmlns:a14="http://schemas.microsoft.com/office/drawing/2010/main" val="0"/>
+                        </a:ext>
+                      </a:extLst>
+                    </a:blip>
+                    <a:srcRect/>
+                    <a:stretch>
+                      <a:fillRect/>
+                    </a:stretch>
+                  </pic:blipFill>
+                  <pic:spPr bwMode="auto">
+                    <a:xfrm>
+                      <a:off x="0" y="0"/>
+                      <a:ext cx="5475605" cy="2645410"/>
+                    </a:xfrm>
+                    <a:prstGeom prst="rect">
+                      <a:avLst/>
+                    </a:prstGeom>
+                    <a:noFill/>
+                    <a:ln>
+                      <a:noFill/>
+                    </a:ln>
+                  </pic:spPr>
+                </pic:pic>
+              </a:graphicData>
+            </a:graphic>
+          </wp:inline>
+        </w:drawing>
+      </w:r>
     </w:p>
     <w:p>
       <w:pPr>
@@ -4482,6 +4453,60 @@
         <w:spacing w:after="200" w:line="360" w:lineRule="auto"/>
         <w:contextualSpacing/>
       </w:pPr>
+      <w:r>
+        <w:rPr>
+          <w:noProof/>
+        </w:rPr>
+        <w:lastRenderedPageBreak/>
+        <w:drawing>
+          <wp:inline distT="0" distB="0" distL="0" distR="0" wp14:anchorId="4880D8EE" wp14:editId="4F37B846">
+            <wp:extent cx="4914900" cy="5421749"/>
+            <wp:effectExtent l="0" t="0" r="0" b="0"/>
+            <wp:docPr id="8" name="Picture 7" descr="Macintosh HD:Users:stevenoel:Desktop:SPDiagrams:ReceivverAppClassDiagrm.png"/>
+            <wp:cNvGraphicFramePr>
+              <a:graphicFrameLocks xmlns:a="http://schemas.openxmlformats.org/drawingml/2006/main" noChangeAspect="1"/>
+            </wp:cNvGraphicFramePr>
+            <a:graphic xmlns:a="http://schemas.openxmlformats.org/drawingml/2006/main">
+              <a:graphicData uri="http://schemas.openxmlformats.org/drawingml/2006/picture">
+                <pic:pic xmlns:pic="http://schemas.openxmlformats.org/drawingml/2006/picture">
+                  <pic:nvPicPr>
+                    <pic:cNvPr id="0" name="Picture 7" descr="Macintosh HD:Users:stevenoel:Desktop:SPDiagrams:ReceivverAppClassDiagrm.png"/>
+                    <pic:cNvPicPr>
+                      <a:picLocks noChangeAspect="1" noChangeArrowheads="1"/>
+                    </pic:cNvPicPr>
+                  </pic:nvPicPr>
+                  <pic:blipFill>
+                    <a:blip r:embed="rId7">
+                      <a:extLst>
+                        <a:ext uri="{28A0092B-C50C-407E-A947-70E740481C1C}">
+                          <a14:useLocalDpi xmlns:a14="http://schemas.microsoft.com/office/drawing/2010/main" val="0"/>
+                        </a:ext>
+                      </a:extLst>
+                    </a:blip>
+                    <a:srcRect/>
+                    <a:stretch>
+                      <a:fillRect/>
+                    </a:stretch>
+                  </pic:blipFill>
+                  <pic:spPr bwMode="auto">
+                    <a:xfrm>
+                      <a:off x="0" y="0"/>
+                      <a:ext cx="4914900" cy="5421749"/>
+                    </a:xfrm>
+                    <a:prstGeom prst="rect">
+                      <a:avLst/>
+                    </a:prstGeom>
+                    <a:noFill/>
+                    <a:ln>
+                      <a:noFill/>
+                    </a:ln>
+                  </pic:spPr>
+                </pic:pic>
+              </a:graphicData>
+            </a:graphic>
+          </wp:inline>
+        </w:drawing>
+      </w:r>
     </w:p>
     <w:p>
       <w:pPr>
@@ -4501,13 +4526,7 @@
         <w:rPr>
           <w:b/>
         </w:rPr>
-        <w:t xml:space="preserve">Chrome cast Receiver </w:t>
-      </w:r>
-      <w:r>
-        <w:rPr>
-          <w:b/>
-        </w:rPr>
-        <w:t xml:space="preserve">Application Subsystem </w:t>
+        <w:t xml:space="preserve">Chrome cast Receiver Application Subsystem </w:t>
       </w:r>
     </w:p>
     <w:p>
@@ -4657,6 +4676,60 @@
         <w:spacing w:after="200" w:line="360" w:lineRule="auto"/>
         <w:contextualSpacing/>
       </w:pPr>
+      <w:r>
+        <w:rPr>
+          <w:noProof/>
+        </w:rPr>
+        <w:lastRenderedPageBreak/>
+        <w:drawing>
+          <wp:inline distT="0" distB="0" distL="0" distR="0" wp14:anchorId="08B408FD" wp14:editId="4AC09B1E">
+            <wp:extent cx="5486400" cy="6052185"/>
+            <wp:effectExtent l="0" t="0" r="0" b="0"/>
+            <wp:docPr id="16" name="Picture 8" descr="Macintosh HD:Users:stevenoel:Desktop:SPDiagrams:CarouselSub.png"/>
+            <wp:cNvGraphicFramePr>
+              <a:graphicFrameLocks xmlns:a="http://schemas.openxmlformats.org/drawingml/2006/main" noChangeAspect="1"/>
+            </wp:cNvGraphicFramePr>
+            <a:graphic xmlns:a="http://schemas.openxmlformats.org/drawingml/2006/main">
+              <a:graphicData uri="http://schemas.openxmlformats.org/drawingml/2006/picture">
+                <pic:pic xmlns:pic="http://schemas.openxmlformats.org/drawingml/2006/picture">
+                  <pic:nvPicPr>
+                    <pic:cNvPr id="0" name="Picture 8" descr="Macintosh HD:Users:stevenoel:Desktop:SPDiagrams:CarouselSub.png"/>
+                    <pic:cNvPicPr>
+                      <a:picLocks noChangeAspect="1" noChangeArrowheads="1"/>
+                    </pic:cNvPicPr>
+                  </pic:nvPicPr>
+                  <pic:blipFill>
+                    <a:blip r:embed="rId8">
+                      <a:extLst>
+                        <a:ext uri="{28A0092B-C50C-407E-A947-70E740481C1C}">
+                          <a14:useLocalDpi xmlns:a14="http://schemas.microsoft.com/office/drawing/2010/main" val="0"/>
+                        </a:ext>
+                      </a:extLst>
+                    </a:blip>
+                    <a:srcRect/>
+                    <a:stretch>
+                      <a:fillRect/>
+                    </a:stretch>
+                  </pic:blipFill>
+                  <pic:spPr bwMode="auto">
+                    <a:xfrm>
+                      <a:off x="0" y="0"/>
+                      <a:ext cx="5486400" cy="6052185"/>
+                    </a:xfrm>
+                    <a:prstGeom prst="rect">
+                      <a:avLst/>
+                    </a:prstGeom>
+                    <a:noFill/>
+                    <a:ln>
+                      <a:noFill/>
+                    </a:ln>
+                  </pic:spPr>
+                </pic:pic>
+              </a:graphicData>
+            </a:graphic>
+          </wp:inline>
+        </w:drawing>
+      </w:r>
     </w:p>
     <w:p>
       <w:pPr>
@@ -4676,13 +4749,7 @@
         <w:rPr>
           <w:b/>
         </w:rPr>
-        <w:t>Carousel</w:t>
-      </w:r>
-      <w:r>
-        <w:rPr>
-          <w:b/>
-        </w:rPr>
-        <w:t xml:space="preserve"> Subsystem </w:t>
+        <w:t xml:space="preserve">Carousel Subsystem </w:t>
       </w:r>
     </w:p>
     <w:p>
@@ -4797,6 +4864,60 @@
         <w:spacing w:after="200" w:line="360" w:lineRule="auto"/>
         <w:contextualSpacing/>
       </w:pPr>
+      <w:r>
+        <w:rPr>
+          <w:noProof/>
+        </w:rPr>
+        <w:lastRenderedPageBreak/>
+        <w:drawing>
+          <wp:inline distT="0" distB="0" distL="0" distR="0" wp14:anchorId="5AF12AF6" wp14:editId="05F4E8FE">
+            <wp:extent cx="5486400" cy="6335395"/>
+            <wp:effectExtent l="0" t="0" r="0" b="0"/>
+            <wp:docPr id="17" name="Picture 9" descr="Macintosh HD:Users:stevenoel:Desktop:SPDiagrams:DataRetreival.png"/>
+            <wp:cNvGraphicFramePr>
+              <a:graphicFrameLocks xmlns:a="http://schemas.openxmlformats.org/drawingml/2006/main" noChangeAspect="1"/>
+            </wp:cNvGraphicFramePr>
+            <a:graphic xmlns:a="http://schemas.openxmlformats.org/drawingml/2006/main">
+              <a:graphicData uri="http://schemas.openxmlformats.org/drawingml/2006/picture">
+                <pic:pic xmlns:pic="http://schemas.openxmlformats.org/drawingml/2006/picture">
+                  <pic:nvPicPr>
+                    <pic:cNvPr id="0" name="Picture 9" descr="Macintosh HD:Users:stevenoel:Desktop:SPDiagrams:DataRetreival.png"/>
+                    <pic:cNvPicPr>
+                      <a:picLocks noChangeAspect="1" noChangeArrowheads="1"/>
+                    </pic:cNvPicPr>
+                  </pic:nvPicPr>
+                  <pic:blipFill>
+                    <a:blip r:embed="rId9">
+                      <a:extLst>
+                        <a:ext uri="{28A0092B-C50C-407E-A947-70E740481C1C}">
+                          <a14:useLocalDpi xmlns:a14="http://schemas.microsoft.com/office/drawing/2010/main" val="0"/>
+                        </a:ext>
+                      </a:extLst>
+                    </a:blip>
+                    <a:srcRect/>
+                    <a:stretch>
+                      <a:fillRect/>
+                    </a:stretch>
+                  </pic:blipFill>
+                  <pic:spPr bwMode="auto">
+                    <a:xfrm>
+                      <a:off x="0" y="0"/>
+                      <a:ext cx="5486400" cy="6335395"/>
+                    </a:xfrm>
+                    <a:prstGeom prst="rect">
+                      <a:avLst/>
+                    </a:prstGeom>
+                    <a:noFill/>
+                    <a:ln>
+                      <a:noFill/>
+                    </a:ln>
+                  </pic:spPr>
+                </pic:pic>
+              </a:graphicData>
+            </a:graphic>
+          </wp:inline>
+        </w:drawing>
+      </w:r>
     </w:p>
     <w:p>
       <w:pPr>
@@ -4822,13 +4943,7 @@
         <w:rPr>
           <w:b/>
         </w:rPr>
-        <w:t xml:space="preserve">Retrieval </w:t>
-      </w:r>
-      <w:r>
-        <w:rPr>
-          <w:b/>
-        </w:rPr>
-        <w:t xml:space="preserve">Subsystem </w:t>
+        <w:t xml:space="preserve">Retrieval Subsystem </w:t>
       </w:r>
     </w:p>
     <w:p>
@@ -4905,7 +5020,11 @@
         <w:t>. This</w:t>
       </w:r>
       <w:r>
-        <w:t xml:space="preserve"> includes calling API functionalities, parsing the data and then </w:t>
+        <w:t xml:space="preserve"> includes </w:t>
+      </w:r>
+      <w:r>
+        <w:lastRenderedPageBreak/>
+        <w:t xml:space="preserve">calling API functionalities, parsing the data and then </w:t>
       </w:r>
       <w:r>
         <w:t>setting t</w:t>
@@ -4976,7 +5095,7 @@
                     </pic:cNvPicPr>
                   </pic:nvPicPr>
                   <pic:blipFill>
-                    <a:blip r:embed="rId6">
+                    <a:blip r:embed="rId10">
                       <a:extLst>
                         <a:ext uri="{28A0092B-C50C-407E-A947-70E740481C1C}">
                           <a14:useLocalDpi xmlns:a14="http://schemas.microsoft.com/office/drawing/2010/main" val="0"/>
@@ -5100,7 +5219,7 @@
                     </pic:cNvPicPr>
                   </pic:nvPicPr>
                   <pic:blipFill>
-                    <a:blip r:embed="rId7">
+                    <a:blip r:embed="rId11">
                       <a:extLst>
                         <a:ext uri="{28A0092B-C50C-407E-A947-70E740481C1C}">
                           <a14:useLocalDpi xmlns:a14="http://schemas.microsoft.com/office/drawing/2010/main" val="0"/>
@@ -5194,7 +5313,7 @@
                     </pic:cNvPicPr>
                   </pic:nvPicPr>
                   <pic:blipFill>
-                    <a:blip r:embed="rId8">
+                    <a:blip r:embed="rId12">
                       <a:extLst>
                         <a:ext uri="{28A0092B-C50C-407E-A947-70E740481C1C}">
                           <a14:useLocalDpi xmlns:a14="http://schemas.microsoft.com/office/drawing/2010/main" val="0"/>
@@ -5305,7 +5424,7 @@
                     </pic:cNvPicPr>
                   </pic:nvPicPr>
                   <pic:blipFill>
-                    <a:blip r:embed="rId9">
+                    <a:blip r:embed="rId13">
                       <a:extLst>
                         <a:ext uri="{28A0092B-C50C-407E-A947-70E740481C1C}">
                           <a14:useLocalDpi xmlns:a14="http://schemas.microsoft.com/office/drawing/2010/main" val="0"/>
@@ -5366,6 +5485,7 @@
         <w:rPr>
           <w:noProof/>
         </w:rPr>
+        <w:lastRenderedPageBreak/>
         <w:drawing>
           <wp:inline distT="0" distB="0" distL="0" distR="0" wp14:anchorId="4B90C2AB" wp14:editId="390CF48D">
             <wp:extent cx="5475605" cy="2874010"/>
@@ -5384,7 +5504,7 @@
                     </pic:cNvPicPr>
                   </pic:nvPicPr>
                   <pic:blipFill>
-                    <a:blip r:embed="rId10">
+                    <a:blip r:embed="rId14">
                       <a:extLst>
                         <a:ext uri="{28A0092B-C50C-407E-A947-70E740481C1C}">
                           <a14:useLocalDpi xmlns:a14="http://schemas.microsoft.com/office/drawing/2010/main" val="0"/>
@@ -5471,7 +5591,7 @@
                     </pic:cNvPicPr>
                   </pic:nvPicPr>
                   <pic:blipFill>
-                    <a:blip r:embed="rId11">
+                    <a:blip r:embed="rId15">
                       <a:extLst>
                         <a:ext uri="{28A0092B-C50C-407E-A947-70E740481C1C}">
                           <a14:useLocalDpi xmlns:a14="http://schemas.microsoft.com/office/drawing/2010/main" val="0"/>
@@ -5559,7 +5679,7 @@
                     </pic:cNvPicPr>
                   </pic:nvPicPr>
                   <pic:blipFill>
-                    <a:blip r:embed="rId12">
+                    <a:blip r:embed="rId16">
                       <a:extLst>
                         <a:ext uri="{28A0092B-C50C-407E-A947-70E740481C1C}">
                           <a14:useLocalDpi xmlns:a14="http://schemas.microsoft.com/office/drawing/2010/main" val="0"/>
@@ -5601,6 +5721,7 @@
         <w:jc w:val="center"/>
       </w:pPr>
       <w:r>
+        <w:lastRenderedPageBreak/>
         <w:t>Sequence Diagram – Rejoin Web App User Story</w:t>
       </w:r>
     </w:p>
@@ -5635,7 +5756,7 @@
                     </pic:cNvPicPr>
                   </pic:nvPicPr>
                   <pic:blipFill>
-                    <a:blip r:embed="rId13">
+                    <a:blip r:embed="rId17">
                       <a:extLst>
                         <a:ext uri="{28A0092B-C50C-407E-A947-70E740481C1C}">
                           <a14:useLocalDpi xmlns:a14="http://schemas.microsoft.com/office/drawing/2010/main" val="0"/>
@@ -5695,6 +5816,76 @@
       <w:pPr>
         <w:pStyle w:val="normal0"/>
         <w:spacing w:after="200" w:line="360" w:lineRule="auto"/>
+        <w:rPr>
+          <w:b/>
+          <w:sz w:val="26"/>
+        </w:rPr>
+      </w:pPr>
+    </w:p>
+    <w:p>
+      <w:pPr>
+        <w:pStyle w:val="normal0"/>
+        <w:spacing w:after="200" w:line="360" w:lineRule="auto"/>
+        <w:rPr>
+          <w:b/>
+          <w:sz w:val="26"/>
+        </w:rPr>
+      </w:pPr>
+    </w:p>
+    <w:p>
+      <w:pPr>
+        <w:pStyle w:val="normal0"/>
+        <w:spacing w:after="200" w:line="360" w:lineRule="auto"/>
+        <w:rPr>
+          <w:b/>
+          <w:sz w:val="26"/>
+        </w:rPr>
+      </w:pPr>
+    </w:p>
+    <w:p>
+      <w:pPr>
+        <w:pStyle w:val="normal0"/>
+        <w:spacing w:after="200" w:line="360" w:lineRule="auto"/>
+        <w:rPr>
+          <w:b/>
+          <w:sz w:val="26"/>
+        </w:rPr>
+      </w:pPr>
+    </w:p>
+    <w:p>
+      <w:pPr>
+        <w:pStyle w:val="normal0"/>
+        <w:spacing w:after="200" w:line="360" w:lineRule="auto"/>
+        <w:rPr>
+          <w:b/>
+          <w:sz w:val="26"/>
+        </w:rPr>
+      </w:pPr>
+    </w:p>
+    <w:p>
+      <w:pPr>
+        <w:pStyle w:val="normal0"/>
+        <w:spacing w:after="200" w:line="360" w:lineRule="auto"/>
+        <w:rPr>
+          <w:b/>
+          <w:sz w:val="26"/>
+        </w:rPr>
+      </w:pPr>
+    </w:p>
+    <w:p>
+      <w:pPr>
+        <w:pStyle w:val="normal0"/>
+        <w:spacing w:after="200" w:line="360" w:lineRule="auto"/>
+        <w:rPr>
+          <w:b/>
+          <w:sz w:val="26"/>
+        </w:rPr>
+      </w:pPr>
+    </w:p>
+    <w:p>
+      <w:pPr>
+        <w:pStyle w:val="normal0"/>
+        <w:spacing w:after="200" w:line="360" w:lineRule="auto"/>
       </w:pPr>
       <w:r>
         <w:rPr>
@@ -5775,63 +5966,14 @@
           <w:szCs w:val="26"/>
         </w:rPr>
       </w:pPr>
-    </w:p>
-    <w:p>
-      <w:pPr>
+      <w:r>
         <w:rPr>
           <w:rFonts w:ascii="Arial" w:hAnsi="Arial" w:cs="Arial"/>
           <w:b/>
           <w:sz w:val="26"/>
           <w:szCs w:val="26"/>
         </w:rPr>
-      </w:pPr>
-    </w:p>
-    <w:p>
-      <w:pPr>
-        <w:rPr>
-          <w:rFonts w:ascii="Arial" w:hAnsi="Arial" w:cs="Arial"/>
-          <w:b/>
-          <w:sz w:val="26"/>
-          <w:szCs w:val="26"/>
-        </w:rPr>
-      </w:pPr>
-    </w:p>
-    <w:p>
-      <w:pPr>
-        <w:rPr>
-          <w:rFonts w:ascii="Arial" w:hAnsi="Arial" w:cs="Arial"/>
-          <w:b/>
-          <w:sz w:val="26"/>
-          <w:szCs w:val="26"/>
-        </w:rPr>
-      </w:pPr>
-    </w:p>
-    <w:p>
-      <w:pPr>
-        <w:rPr>
-          <w:rFonts w:ascii="Arial" w:hAnsi="Arial" w:cs="Arial"/>
-          <w:b/>
-          <w:sz w:val="26"/>
-          <w:szCs w:val="26"/>
-        </w:rPr>
-      </w:pPr>
-    </w:p>
-    <w:p>
-      <w:pPr>
-        <w:rPr>
-          <w:rFonts w:ascii="Arial" w:hAnsi="Arial" w:cs="Arial"/>
-          <w:b/>
-          <w:sz w:val="26"/>
-          <w:szCs w:val="26"/>
-        </w:rPr>
-      </w:pPr>
-      <w:r>
-        <w:rPr>
-          <w:rFonts w:ascii="Arial" w:hAnsi="Arial" w:cs="Arial"/>
-          <w:b/>
-          <w:sz w:val="26"/>
-          <w:szCs w:val="26"/>
-        </w:rPr>
+        <w:lastRenderedPageBreak/>
         <w:t>Campaign List View Controller</w:t>
       </w:r>
       <w:r>
@@ -7106,6 +7248,7 @@
           <w:sz w:val="26"/>
           <w:szCs w:val="26"/>
         </w:rPr>
+        <w:lastRenderedPageBreak/>
         <w:t>C</w:t>
       </w:r>
       <w:r>
@@ -7525,7 +7668,6 @@
         </w:rPr>
         <w:t xml:space="preserve"> </w:t>
       </w:r>
-      <w:proofErr w:type="gramStart"/>
       <w:r>
         <w:rPr>
           <w:rFonts w:ascii="Arial" w:hAnsi="Arial" w:cs="Arial"/>
@@ -7542,9 +7684,8 @@
           <w:sz w:val="26"/>
           <w:szCs w:val="26"/>
         </w:rPr>
-        <w:t>(</w:t>
-      </w:r>
-      <w:proofErr w:type="gramEnd"/>
+        <w:t xml:space="preserve"> </w:t>
+      </w:r>
       <w:r>
         <w:rPr>
           <w:rFonts w:ascii="Arial" w:hAnsi="Arial" w:cs="Arial"/>
@@ -7552,16 +7693,7 @@
           <w:sz w:val="26"/>
           <w:szCs w:val="26"/>
         </w:rPr>
-        <w:t>methods</w:t>
-      </w:r>
-      <w:r>
-        <w:rPr>
-          <w:rFonts w:ascii="Arial" w:hAnsi="Arial" w:cs="Arial"/>
-          <w:b/>
-          <w:sz w:val="26"/>
-          <w:szCs w:val="26"/>
-        </w:rPr>
-        <w:t>)</w:t>
+        <w:t>(methods)</w:t>
       </w:r>
     </w:p>
     <w:p>
@@ -7581,20 +7713,273 @@
           <w:szCs w:val="26"/>
         </w:rPr>
       </w:pPr>
-      <w:bookmarkStart w:id="0" w:name="_GoBack"/>
-      <w:bookmarkEnd w:id="0"/>
+      <w:proofErr w:type="spellStart"/>
+      <w:proofErr w:type="gramStart"/>
+      <w:r>
+        <w:rPr>
+          <w:rFonts w:ascii="Arial" w:hAnsi="Arial" w:cs="Arial"/>
+          <w:b/>
+          <w:sz w:val="26"/>
+          <w:szCs w:val="26"/>
+        </w:rPr>
+        <w:t>stopCarouse</w:t>
+      </w:r>
+      <w:r>
+        <w:rPr>
+          <w:rFonts w:ascii="Arial" w:hAnsi="Arial" w:cs="Arial"/>
+          <w:b/>
+          <w:sz w:val="26"/>
+          <w:szCs w:val="26"/>
+        </w:rPr>
+        <w:t>l</w:t>
+      </w:r>
+      <w:proofErr w:type="spellEnd"/>
+      <w:proofErr w:type="gramEnd"/>
+    </w:p>
+    <w:p>
+      <w:pPr>
+        <w:pStyle w:val="ListParagraph"/>
+        <w:numPr>
+          <w:ilvl w:val="1"/>
+          <w:numId w:val="16"/>
+        </w:numPr>
+        <w:tabs>
+          <w:tab w:val="left" w:pos="1783"/>
+        </w:tabs>
+        <w:rPr>
+          <w:rFonts w:ascii="Arial" w:hAnsi="Arial" w:cs="Arial"/>
+          <w:b/>
+          <w:sz w:val="26"/>
+          <w:szCs w:val="26"/>
+        </w:rPr>
+      </w:pPr>
+      <w:r>
+        <w:rPr>
+          <w:rFonts w:ascii="Arial" w:hAnsi="Arial" w:cs="Arial"/>
+          <w:sz w:val="26"/>
+          <w:szCs w:val="26"/>
+        </w:rPr>
+        <w:t>Pauses the image slideshow</w:t>
+      </w:r>
+      <w:r>
+        <w:rPr>
+          <w:rFonts w:ascii="Arial" w:hAnsi="Arial" w:cs="Arial"/>
+          <w:sz w:val="26"/>
+          <w:szCs w:val="26"/>
+        </w:rPr>
+        <w:t xml:space="preserve"> on receiver application.</w:t>
+      </w:r>
+    </w:p>
+    <w:p>
+      <w:pPr>
+        <w:pStyle w:val="ListParagraph"/>
+        <w:numPr>
+          <w:ilvl w:val="0"/>
+          <w:numId w:val="16"/>
+        </w:numPr>
+        <w:tabs>
+          <w:tab w:val="left" w:pos="1783"/>
+        </w:tabs>
+        <w:rPr>
+          <w:rFonts w:ascii="Arial" w:hAnsi="Arial" w:cs="Arial"/>
+          <w:b/>
+          <w:sz w:val="26"/>
+          <w:szCs w:val="26"/>
+        </w:rPr>
+      </w:pPr>
+      <w:proofErr w:type="spellStart"/>
+      <w:proofErr w:type="gramStart"/>
+      <w:r>
+        <w:rPr>
+          <w:rFonts w:ascii="Arial" w:hAnsi="Arial" w:cs="Arial"/>
+          <w:b/>
+          <w:sz w:val="26"/>
+          <w:szCs w:val="26"/>
+        </w:rPr>
+        <w:t>startCarousel</w:t>
+      </w:r>
+      <w:proofErr w:type="spellEnd"/>
+      <w:proofErr w:type="gramEnd"/>
+    </w:p>
+    <w:p>
+      <w:pPr>
+        <w:pStyle w:val="ListParagraph"/>
+        <w:numPr>
+          <w:ilvl w:val="1"/>
+          <w:numId w:val="16"/>
+        </w:numPr>
+        <w:tabs>
+          <w:tab w:val="left" w:pos="1783"/>
+        </w:tabs>
+        <w:rPr>
+          <w:rFonts w:ascii="Arial" w:hAnsi="Arial" w:cs="Arial"/>
+          <w:sz w:val="26"/>
+          <w:szCs w:val="26"/>
+        </w:rPr>
+      </w:pPr>
+      <w:r>
+        <w:rPr>
+          <w:rFonts w:ascii="Arial" w:hAnsi="Arial" w:cs="Arial"/>
+          <w:sz w:val="26"/>
+          <w:szCs w:val="26"/>
+        </w:rPr>
+        <w:t>R</w:t>
+      </w:r>
+      <w:r>
+        <w:rPr>
+          <w:rFonts w:ascii="Arial" w:hAnsi="Arial" w:cs="Arial"/>
+          <w:sz w:val="26"/>
+          <w:szCs w:val="26"/>
+        </w:rPr>
+        <w:t>esumes the image slideshow on receiver application</w:t>
+      </w:r>
+      <w:r>
+        <w:rPr>
+          <w:rFonts w:ascii="Arial" w:hAnsi="Arial" w:cs="Arial"/>
+          <w:sz w:val="26"/>
+          <w:szCs w:val="26"/>
+        </w:rPr>
+        <w:t>.</w:t>
+      </w:r>
+    </w:p>
+    <w:p>
+      <w:pPr>
+        <w:pStyle w:val="ListParagraph"/>
+        <w:numPr>
+          <w:ilvl w:val="0"/>
+          <w:numId w:val="16"/>
+        </w:numPr>
+        <w:tabs>
+          <w:tab w:val="left" w:pos="1783"/>
+        </w:tabs>
+        <w:rPr>
+          <w:rFonts w:ascii="Arial" w:hAnsi="Arial" w:cs="Arial"/>
+          <w:b/>
+          <w:sz w:val="26"/>
+          <w:szCs w:val="26"/>
+        </w:rPr>
+      </w:pPr>
+      <w:proofErr w:type="spellStart"/>
+      <w:proofErr w:type="gramStart"/>
+      <w:r>
+        <w:rPr>
+          <w:rFonts w:ascii="Arial" w:hAnsi="Arial" w:cs="Arial"/>
+          <w:b/>
+          <w:sz w:val="26"/>
+          <w:szCs w:val="26"/>
+        </w:rPr>
+        <w:t>chageImages</w:t>
+      </w:r>
+      <w:proofErr w:type="spellEnd"/>
+      <w:proofErr w:type="gramEnd"/>
+      <w:r>
+        <w:rPr>
+          <w:rFonts w:ascii="Arial" w:hAnsi="Arial" w:cs="Arial"/>
+          <w:b/>
+          <w:sz w:val="26"/>
+          <w:szCs w:val="26"/>
+        </w:rPr>
+        <w:t xml:space="preserve"> </w:t>
+      </w:r>
+    </w:p>
+    <w:p>
+      <w:pPr>
+        <w:pStyle w:val="ListParagraph"/>
+        <w:numPr>
+          <w:ilvl w:val="1"/>
+          <w:numId w:val="16"/>
+        </w:numPr>
+        <w:tabs>
+          <w:tab w:val="left" w:pos="1783"/>
+        </w:tabs>
+        <w:rPr>
+          <w:rFonts w:ascii="Arial" w:hAnsi="Arial" w:cs="Arial"/>
+          <w:sz w:val="26"/>
+          <w:szCs w:val="26"/>
+        </w:rPr>
+      </w:pPr>
+      <w:r>
+        <w:rPr>
+          <w:rFonts w:ascii="Arial" w:hAnsi="Arial" w:cs="Arial"/>
+          <w:sz w:val="26"/>
+          <w:szCs w:val="26"/>
+        </w:rPr>
+        <w:t>Modifies t</w:t>
+      </w:r>
+      <w:r>
+        <w:rPr>
+          <w:rFonts w:ascii="Arial" w:hAnsi="Arial" w:cs="Arial"/>
+          <w:sz w:val="26"/>
+          <w:szCs w:val="26"/>
+        </w:rPr>
+        <w:t>he images in the image slideshow.</w:t>
+      </w:r>
+    </w:p>
+    <w:p>
+      <w:pPr>
+        <w:pStyle w:val="ListParagraph"/>
+        <w:numPr>
+          <w:ilvl w:val="0"/>
+          <w:numId w:val="16"/>
+        </w:numPr>
+        <w:tabs>
+          <w:tab w:val="left" w:pos="1783"/>
+        </w:tabs>
+        <w:rPr>
+          <w:rFonts w:ascii="Arial" w:hAnsi="Arial" w:cs="Arial"/>
+          <w:b/>
+          <w:sz w:val="26"/>
+          <w:szCs w:val="26"/>
+        </w:rPr>
+      </w:pPr>
+      <w:proofErr w:type="spellStart"/>
+      <w:proofErr w:type="gramStart"/>
+      <w:r>
+        <w:rPr>
+          <w:rFonts w:ascii="Arial" w:hAnsi="Arial" w:cs="Arial"/>
+          <w:b/>
+          <w:sz w:val="26"/>
+          <w:szCs w:val="26"/>
+        </w:rPr>
+        <w:t>createCarousel</w:t>
+      </w:r>
+      <w:proofErr w:type="spellEnd"/>
+      <w:proofErr w:type="gramEnd"/>
+    </w:p>
+    <w:p>
+      <w:pPr>
+        <w:pStyle w:val="ListParagraph"/>
+        <w:numPr>
+          <w:ilvl w:val="1"/>
+          <w:numId w:val="16"/>
+        </w:numPr>
+        <w:tabs>
+          <w:tab w:val="left" w:pos="1783"/>
+        </w:tabs>
+        <w:rPr>
+          <w:rFonts w:ascii="Arial" w:hAnsi="Arial" w:cs="Arial"/>
+          <w:sz w:val="26"/>
+          <w:szCs w:val="26"/>
+        </w:rPr>
+      </w:pPr>
+      <w:r>
+        <w:rPr>
+          <w:rFonts w:ascii="Arial" w:hAnsi="Arial" w:cs="Arial"/>
+          <w:sz w:val="26"/>
+          <w:szCs w:val="26"/>
+        </w:rPr>
+        <w:t>Ins</w:t>
+      </w:r>
+      <w:r>
+        <w:rPr>
+          <w:rFonts w:ascii="Arial" w:hAnsi="Arial" w:cs="Arial"/>
+          <w:sz w:val="26"/>
+          <w:szCs w:val="26"/>
+        </w:rPr>
+        <w:t>tantiates the image slideshow object with the default settings.</w:t>
+      </w:r>
     </w:p>
     <w:p/>
-    <w:p>
-      <w:pPr>
-        <w:jc w:val="center"/>
-      </w:pPr>
-    </w:p>
-    <w:p>
-      <w:pPr>
-        <w:jc w:val="center"/>
-      </w:pPr>
-    </w:p>
     <w:p>
       <w:pPr>
         <w:jc w:val="center"/>
@@ -7773,6 +8158,7 @@
               <w:spacing w:line="360" w:lineRule="auto"/>
             </w:pPr>
             <w:r>
+              <w:lastRenderedPageBreak/>
               <w:t>Dynamic</w:t>
             </w:r>
           </w:p>
@@ -7980,12 +8366,72 @@
       <w:pPr>
         <w:pStyle w:val="normal0"/>
         <w:spacing w:after="200" w:line="360" w:lineRule="auto"/>
-      </w:pPr>
-      <w:r>
         <w:rPr>
           <w:b/>
           <w:sz w:val="32"/>
         </w:rPr>
+      </w:pPr>
+    </w:p>
+    <w:p>
+      <w:pPr>
+        <w:pStyle w:val="normal0"/>
+        <w:spacing w:after="200" w:line="360" w:lineRule="auto"/>
+        <w:rPr>
+          <w:b/>
+          <w:sz w:val="32"/>
+        </w:rPr>
+      </w:pPr>
+    </w:p>
+    <w:p>
+      <w:pPr>
+        <w:pStyle w:val="normal0"/>
+        <w:spacing w:after="200" w:line="360" w:lineRule="auto"/>
+        <w:rPr>
+          <w:b/>
+          <w:sz w:val="32"/>
+        </w:rPr>
+      </w:pPr>
+    </w:p>
+    <w:p>
+      <w:pPr>
+        <w:pStyle w:val="normal0"/>
+        <w:spacing w:after="200" w:line="360" w:lineRule="auto"/>
+        <w:rPr>
+          <w:b/>
+          <w:sz w:val="32"/>
+        </w:rPr>
+      </w:pPr>
+    </w:p>
+    <w:p>
+      <w:pPr>
+        <w:pStyle w:val="normal0"/>
+        <w:spacing w:after="200" w:line="360" w:lineRule="auto"/>
+        <w:rPr>
+          <w:b/>
+          <w:sz w:val="32"/>
+        </w:rPr>
+      </w:pPr>
+    </w:p>
+    <w:p>
+      <w:pPr>
+        <w:pStyle w:val="normal0"/>
+        <w:spacing w:after="200" w:line="360" w:lineRule="auto"/>
+        <w:rPr>
+          <w:b/>
+          <w:sz w:val="32"/>
+        </w:rPr>
+      </w:pPr>
+    </w:p>
+    <w:p>
+      <w:pPr>
+        <w:pStyle w:val="normal0"/>
+        <w:spacing w:after="200" w:line="360" w:lineRule="auto"/>
+      </w:pPr>
+      <w:r>
+        <w:rPr>
+          <w:b/>
+          <w:sz w:val="32"/>
+        </w:rPr>
         <w:t>5. Appendix</w:t>
       </w:r>
     </w:p>
@@ -8003,6 +8449,60 @@
       <w:pPr>
         <w:jc w:val="center"/>
       </w:pPr>
+      <w:r>
+        <w:rPr>
+          <w:noProof/>
+        </w:rPr>
+        <w:lastRenderedPageBreak/>
+        <w:drawing>
+          <wp:inline distT="0" distB="0" distL="0" distR="0" wp14:anchorId="0B8DB940" wp14:editId="46FC6B6F">
+            <wp:extent cx="3227614" cy="4182238"/>
+            <wp:effectExtent l="0" t="0" r="0" b="8890"/>
+            <wp:docPr id="1" name="Picture 1" descr="Macintosh HD:Users:stevenoel:Desktop:SPDiagrams:UseCaseDiagram1.png"/>
+            <wp:cNvGraphicFramePr>
+              <a:graphicFrameLocks xmlns:a="http://schemas.openxmlformats.org/drawingml/2006/main" noChangeAspect="1"/>
+            </wp:cNvGraphicFramePr>
+            <a:graphic xmlns:a="http://schemas.openxmlformats.org/drawingml/2006/main">
+              <a:graphicData uri="http://schemas.openxmlformats.org/drawingml/2006/picture">
+                <pic:pic xmlns:pic="http://schemas.openxmlformats.org/drawingml/2006/picture">
+                  <pic:nvPicPr>
+                    <pic:cNvPr id="0" name="Picture 1" descr="Macintosh HD:Users:stevenoel:Desktop:SPDiagrams:UseCaseDiagram1.png"/>
+                    <pic:cNvPicPr>
+                      <a:picLocks noChangeAspect="1" noChangeArrowheads="1"/>
+                    </pic:cNvPicPr>
+                  </pic:nvPicPr>
+                  <pic:blipFill>
+                    <a:blip r:embed="rId18">
+                      <a:extLst>
+                        <a:ext uri="{28A0092B-C50C-407E-A947-70E740481C1C}">
+                          <a14:useLocalDpi xmlns:a14="http://schemas.microsoft.com/office/drawing/2010/main" val="0"/>
+                        </a:ext>
+                      </a:extLst>
+                    </a:blip>
+                    <a:srcRect/>
+                    <a:stretch>
+                      <a:fillRect/>
+                    </a:stretch>
+                  </pic:blipFill>
+                  <pic:spPr bwMode="auto">
+                    <a:xfrm>
+                      <a:off x="0" y="0"/>
+                      <a:ext cx="3227940" cy="4182660"/>
+                    </a:xfrm>
+                    <a:prstGeom prst="rect">
+                      <a:avLst/>
+                    </a:prstGeom>
+                    <a:noFill/>
+                    <a:ln>
+                      <a:noFill/>
+                    </a:ln>
+                  </pic:spPr>
+                </pic:pic>
+              </a:graphicData>
+            </a:graphic>
+          </wp:inline>
+        </w:drawing>
+      </w:r>
     </w:p>
     <w:p>
       <w:pPr>
@@ -8028,62 +8528,14 @@
     </w:p>
     <w:p>
       <w:pPr>
-        <w:jc w:val="center"/>
-      </w:pPr>
-    </w:p>
-    <w:p>
-      <w:pPr>
-        <w:jc w:val="center"/>
-      </w:pPr>
-    </w:p>
-    <w:p>
-      <w:pPr>
-        <w:jc w:val="center"/>
-      </w:pPr>
-    </w:p>
-    <w:p>
-      <w:pPr>
-        <w:jc w:val="center"/>
-      </w:pPr>
-    </w:p>
-    <w:p>
-      <w:pPr>
-        <w:jc w:val="center"/>
-      </w:pPr>
-    </w:p>
-    <w:p>
-      <w:pPr>
-        <w:jc w:val="center"/>
-      </w:pPr>
-    </w:p>
-    <w:p>
-      <w:pPr>
-        <w:jc w:val="center"/>
-      </w:pPr>
-    </w:p>
-    <w:p>
-      <w:pPr>
-        <w:jc w:val="center"/>
-      </w:pPr>
-    </w:p>
-    <w:p>
-      <w:pPr>
-        <w:jc w:val="center"/>
-      </w:pPr>
-    </w:p>
-    <w:p>
-      <w:pPr>
-        <w:jc w:val="center"/>
-      </w:pPr>
-    </w:p>
-    <w:p>
-      <w:pPr>
         <w:pStyle w:val="normal0"/>
         <w:spacing w:after="200" w:line="360" w:lineRule="auto"/>
         <w:ind w:firstLine="720"/>
         <w:rPr>
-          <w:b/>
-          <w:sz w:val="26"/>
+          <w:rFonts w:asciiTheme="minorHAnsi" w:eastAsiaTheme="minorEastAsia" w:hAnsiTheme="minorHAnsi" w:cstheme="minorBidi"/>
+          <w:color w:val="auto"/>
+          <w:sz w:val="24"/>
+          <w:szCs w:val="24"/>
         </w:rPr>
       </w:pPr>
     </w:p>
@@ -8194,6 +8646,7 @@
         <w:rPr>
           <w:b/>
         </w:rPr>
+        <w:lastRenderedPageBreak/>
         <w:t xml:space="preserve">Use Case Level: </w:t>
       </w:r>
       <w:r>
@@ -8815,6 +9268,7 @@
         <w:rPr>
           <w:b/>
         </w:rPr>
+        <w:lastRenderedPageBreak/>
         <w:t xml:space="preserve">Actor: </w:t>
       </w:r>
       <w:r>
@@ -9397,6 +9851,7 @@
         <w:rPr>
           <w:b/>
         </w:rPr>
+        <w:lastRenderedPageBreak/>
         <w:t xml:space="preserve">Actor: </w:t>
       </w:r>
       <w:r>
@@ -10002,6 +10457,7 @@
           <w:b/>
           <w:sz w:val="26"/>
         </w:rPr>
+        <w:lastRenderedPageBreak/>
         <w:t>___________________________________________________________</w:t>
       </w:r>
     </w:p>
@@ -10331,6 +10787,7 @@
         <w:rPr>
           <w:b/>
         </w:rPr>
+        <w:lastRenderedPageBreak/>
         <w:t xml:space="preserve">Actor: </w:t>
       </w:r>
       <w:r>
@@ -10831,6 +11288,7 @@
         <w:rPr>
           <w:b/>
         </w:rPr>
+        <w:lastRenderedPageBreak/>
         <w:t xml:space="preserve">Actor: </w:t>
       </w:r>
       <w:r>
@@ -11852,6 +12310,7 @@
         <w:rPr>
           <w:b/>
         </w:rPr>
+        <w:lastRenderedPageBreak/>
         <w:t>Initiation Date:</w:t>
       </w:r>
       <w:r>
@@ -12310,6 +12769,7 @@
         <w:rPr>
           <w:b/>
         </w:rPr>
+        <w:lastRenderedPageBreak/>
         <w:t>Constraints:</w:t>
       </w:r>
     </w:p>
@@ -12879,6 +13339,7 @@
         <w:rPr>
           <w:b/>
         </w:rPr>
+        <w:lastRenderedPageBreak/>
         <w:t>Risk:</w:t>
       </w:r>
       <w:r>
@@ -13518,6 +13979,7 @@
         <w:rPr>
           <w:sz w:val="26"/>
         </w:rPr>
+        <w:lastRenderedPageBreak/>
         <w:t xml:space="preserve">        </w:t>
       </w:r>
       <w:proofErr w:type="gramStart"/>
@@ -14298,6 +14760,7 @@
         <w:rPr>
           <w:sz w:val="26"/>
         </w:rPr>
+        <w:lastRenderedPageBreak/>
         <w:t xml:space="preserve">            </w:t>
       </w:r>
       <w:proofErr w:type="spellStart"/>
@@ -14890,6 +15353,7 @@
         <w:rPr>
           <w:sz w:val="26"/>
         </w:rPr>
+        <w:lastRenderedPageBreak/>
         <w:t xml:space="preserve">    }</w:t>
       </w:r>
     </w:p>
@@ -15704,6 +16168,7 @@
         <w:rPr>
           <w:sz w:val="26"/>
         </w:rPr>
+        <w:lastRenderedPageBreak/>
         <w:tab/>
       </w:r>
       <w:r>
@@ -16550,6 +17015,7 @@
         <w:rPr>
           <w:sz w:val="26"/>
         </w:rPr>
+        <w:lastRenderedPageBreak/>
         <w:tab/>
       </w:r>
       <w:r>
@@ -17385,6 +17851,7 @@
         <w:rPr>
           <w:sz w:val="26"/>
         </w:rPr>
+        <w:lastRenderedPageBreak/>
         <w:tab/>
       </w:r>
       <w:r>
@@ -18308,6 +18775,7 @@
         <w:rPr>
           <w:sz w:val="26"/>
         </w:rPr>
+        <w:lastRenderedPageBreak/>
         <w:tab/>
       </w:r>
       <w:r>
@@ -19485,6 +19953,7 @@
         <w:ind w:left="720"/>
       </w:pPr>
       <w:r>
+        <w:lastRenderedPageBreak/>
         <w:t>Start time: 12:00</w:t>
       </w:r>
       <w:r>
@@ -19956,6 +20425,7 @@
         <w:ind w:left="720"/>
       </w:pPr>
       <w:r>
+        <w:lastRenderedPageBreak/>
         <w:t xml:space="preserve">Date: </w:t>
       </w:r>
       <w:r>
@@ -20426,6 +20896,7 @@
         <w:ind w:left="720"/>
       </w:pPr>
       <w:r>
+        <w:lastRenderedPageBreak/>
         <w:t>Location: Picture Marketing Offices</w:t>
       </w:r>
     </w:p>
@@ -20586,27 +21057,6 @@
         <w:spacing w:line="360" w:lineRule="auto"/>
         <w:ind w:left="720"/>
       </w:pPr>
-    </w:p>
-    <w:p>
-      <w:pPr>
-        <w:pStyle w:val="normal0"/>
-        <w:spacing w:line="360" w:lineRule="auto"/>
-        <w:ind w:left="720"/>
-      </w:pPr>
-    </w:p>
-    <w:p>
-      <w:pPr>
-        <w:pStyle w:val="normal0"/>
-        <w:spacing w:line="360" w:lineRule="auto"/>
-        <w:ind w:left="1440"/>
-      </w:pPr>
-    </w:p>
-    <w:p>
-      <w:pPr>
-        <w:pStyle w:val="normal0"/>
-        <w:spacing w:line="360" w:lineRule="auto"/>
-        <w:ind w:left="720"/>
-      </w:pPr>
       <w:r>
         <w:rPr>
           <w:u w:val="single"/>
@@ -20877,6 +21327,7 @@
         <w:ind w:left="720"/>
       </w:pPr>
       <w:r>
+        <w:lastRenderedPageBreak/>
         <w:t>Location: Picture Marketing Offices</w:t>
       </w:r>
     </w:p>
@@ -21319,6 +21770,7 @@
         <w:ind w:left="720"/>
       </w:pPr>
       <w:r>
+        <w:lastRenderedPageBreak/>
         <w:t xml:space="preserve">Start time: </w:t>
       </w:r>
       <w:r>
@@ -21489,6 +21941,8 @@
           <w:szCs w:val="26"/>
         </w:rPr>
       </w:pPr>
+      <w:bookmarkStart w:id="0" w:name="_GoBack"/>
+      <w:bookmarkEnd w:id="0"/>
     </w:p>
     <w:sectPr>
       <w:pgSz w:w="12240" w:h="15840"/>
@@ -21631,7 +22085,7 @@
         <w:rFonts w:ascii="Symbol" w:hAnsi="Symbol" w:hint="default"/>
       </w:rPr>
     </w:lvl>
-    <w:lvl w:ilvl="1" w:tplc="04090003" w:tentative="1">
+    <w:lvl w:ilvl="1" w:tplc="04090003">
       <w:start w:val="1"/>
       <w:numFmt w:val="bullet"/>
       <w:lvlText w:val="o"/>

</xml_diff>